<commit_message>
:student: Edited `task-4` in `numerical-methods`
</commit_message>
<xml_diff>
--- a/2-course-4-semester/numerical-methods/laboratory/task-4/1_Бронников_4_3.3.6б.docx
+++ b/2-course-4-semester/numerical-methods/laboratory/task-4/1_Бронников_4_3.3.6б.docx
@@ -159,8 +159,8 @@
               <w:lang w:eastAsia="ru-RU"/>
             </w:rPr>
           </w:pPr>
-          <w:bookmarkStart w:id="0" w:name="_Toc24362940"/>
-          <w:bookmarkStart w:id="1" w:name="_Toc28335183"/>
+          <w:bookmarkStart w:id="0" w:name="_Toc28335183"/>
+          <w:bookmarkStart w:id="1" w:name="_Toc24362940"/>
           <w:bookmarkEnd w:id="0"/>
           <w:bookmarkEnd w:id="1"/>
           <w:r>
@@ -1256,6 +1256,31 @@
               <w:t>8</w:t>
             </w:r>
           </w:hyperlink>
+        </w:p>
+        <w:p>
+          <w:pPr>
+            <w:pStyle w:val="Contents1"/>
+            <w:tabs>
+              <w:tab w:val="right" w:pos="9355" w:leader="dot"/>
+            </w:tabs>
+            <w:rPr/>
+          </w:pPr>
+          <w:hyperlink w:anchor="__RefHeading___Toc235_3143280248">
+            <w:r>
+              <w:rPr>
+                <w:rStyle w:val="IndexLink"/>
+              </w:rPr>
+              <w:t xml:space="preserve">​ </w:t>
+            </w:r>
+            <w:r>
+              <w:rPr>
+                <w:rStyle w:val="IndexLink"/>
+              </w:rPr>
+              <w:t>5. В ЧЁМ БЫЛА ОШИБКА?</w:t>
+              <w:tab/>
+              <w:t>9</w:t>
+            </w:r>
+          </w:hyperlink>
           <w:r>
             <w:rPr>
               <w:rStyle w:val="IndexLink"/>
@@ -1300,15 +1325,7 @@
           <w:sz w:val="28"/>
           <w:szCs w:val="28"/>
         </w:rPr>
-        <w:t xml:space="preserve">1. НЕОБХОДИМЫЕ ФОРМУЛЫ </w:t>
-      </w:r>
-      <w:r>
-        <w:rPr>
-          <w:rFonts w:ascii="Times New Roman" w:hAnsi="Times New Roman"/>
-          <w:sz w:val="28"/>
-          <w:szCs w:val="28"/>
-        </w:rPr>
-        <w:t>ДЛЯ QR-</w:t>
+        <w:t>1. НЕОБХОДИМЫЕ ФОРМУЛЫ ДЛЯ QR-</w:t>
       </w:r>
       <w:r>
         <w:rPr>
@@ -2141,33 +2158,7 @@
           <w:szCs w:val="28"/>
           <w:lang w:val="ru-RU" w:eastAsia="en-US" w:bidi="ar-SA"/>
         </w:rPr>
-        <w:t>МОДИФИЦИРОВАННЫЙ АЛГОРИТМ ГРАМА-Ш</w:t>
-      </w:r>
-      <w:r>
-        <w:rPr>
-          <w:rFonts w:eastAsia="DejaVu Sans" w:cs="FreeSans" w:ascii="Times New Roman" w:hAnsi="Times New Roman"/>
-          <w:b/>
-          <w:bCs/>
-          <w:color w:val="auto"/>
-          <w:kern w:val="0"/>
-          <w:sz w:val="28"/>
-          <w:szCs w:val="28"/>
-          <w:lang w:val="ru-RU" w:eastAsia="en-US" w:bidi="ar-SA"/>
-        </w:rPr>
-        <w:t>М</w:t>
-      </w:r>
-      <w:r>
-        <w:rPr>
-          <w:rFonts w:eastAsia="DejaVu Sans" w:cs="FreeSans" w:ascii="Times New Roman" w:hAnsi="Times New Roman"/>
-          <w:b/>
-          <w:bCs/>
-          <w:color w:val="auto"/>
-          <w:kern w:val="0"/>
-          <w:sz w:val="28"/>
-          <w:szCs w:val="28"/>
-          <w:lang w:val="ru-RU" w:eastAsia="en-US" w:bidi="ar-SA"/>
-        </w:rPr>
-        <w:t>ИДТА</w:t>
+        <w:t>МОДИФИЦИРОВАННЫЙ АЛГОРИТМ ГРАМА-ШМИДТА</w:t>
       </w:r>
     </w:p>
     <w:p>
@@ -2205,6 +2196,17 @@
         </w:rPr>
       </w:pPr>
       <w:r>
+        <w:rPr/>
+      </w:r>
+      <m:oMath xmlns:m="http://schemas.openxmlformats.org/officeDocument/2006/math">
+        <m:r>
+          <w:rPr>
+            <w:rFonts w:ascii="Cambria Math" w:hAnsi="Cambria Math"/>
+          </w:rPr>
+          <m:t xml:space="preserve">A</m:t>
+        </m:r>
+      </m:oMath>
+      <w:r>
         <w:rPr>
           <w:rFonts w:eastAsia="DejaVu Sans" w:cs="FreeSans" w:ascii="Times New Roman" w:hAnsi="Times New Roman"/>
           <w:b w:val="false"/>
@@ -2215,39 +2217,10 @@
           <w:szCs w:val="28"/>
           <w:lang w:val="ru-RU" w:eastAsia="en-US" w:bidi="ar-SA"/>
         </w:rPr>
-      </w:r>
-      <m:oMath xmlns:m="http://schemas.openxmlformats.org/officeDocument/2006/math">
-        <m:r>
-          <w:rPr>
-            <w:rFonts w:ascii="Cambria Math" w:hAnsi="Cambria Math"/>
-          </w:rPr>
-          <m:t xml:space="preserve">A</m:t>
-        </m:r>
-      </m:oMath>
-      <w:r>
-        <w:rPr>
-          <w:rFonts w:eastAsia="DejaVu Sans" w:cs="FreeSans" w:ascii="Times New Roman" w:hAnsi="Times New Roman"/>
-          <w:b w:val="false"/>
-          <w:bCs w:val="false"/>
-          <w:color w:val="auto"/>
-          <w:kern w:val="0"/>
-          <w:sz w:val="28"/>
-          <w:szCs w:val="28"/>
-          <w:lang w:val="ru-RU" w:eastAsia="en-US" w:bidi="ar-SA"/>
-        </w:rPr>
         <w:t xml:space="preserve"> </w:t>
       </w:r>
       <w:r>
-        <w:rPr>
-          <w:rFonts w:eastAsia="DejaVu Sans" w:cs="FreeSans" w:ascii="Times New Roman" w:hAnsi="Times New Roman"/>
-          <w:b w:val="false"/>
-          <w:bCs w:val="false"/>
-          <w:color w:val="auto"/>
-          <w:kern w:val="0"/>
-          <w:sz w:val="28"/>
-          <w:szCs w:val="28"/>
-          <w:lang w:val="ru-RU" w:eastAsia="en-US" w:bidi="ar-SA"/>
-        </w:rPr>
+        <w:rPr/>
       </w:r>
       <m:oMath xmlns:m="http://schemas.openxmlformats.org/officeDocument/2006/math">
         <m:r>
@@ -2321,16 +2294,7 @@
         <w:rPr/>
       </w:pPr>
       <w:r>
-        <w:rPr>
-          <w:rFonts w:eastAsia="DejaVu Sans" w:cs="FreeSans" w:ascii="Times New Roman" w:hAnsi="Times New Roman"/>
-          <w:b/>
-          <w:bCs/>
-          <w:color w:val="auto"/>
-          <w:kern w:val="0"/>
-          <w:sz w:val="28"/>
-          <w:szCs w:val="28"/>
-          <w:lang w:val="ru-RU" w:eastAsia="en-US" w:bidi="ar-SA"/>
-        </w:rPr>
+        <w:rPr/>
       </w:r>
       <m:oMathPara xmlns:m="http://schemas.openxmlformats.org/officeDocument/2006/math">
         <m:oMathParaPr>
@@ -2365,16 +2329,7 @@
         <w:rPr/>
       </w:pPr>
       <w:r>
-        <w:rPr>
-          <w:rFonts w:eastAsia="DejaVu Sans" w:cs="FreeSans" w:ascii="Times New Roman" w:hAnsi="Times New Roman"/>
-          <w:b/>
-          <w:bCs/>
-          <w:color w:val="auto"/>
-          <w:kern w:val="0"/>
-          <w:sz w:val="28"/>
-          <w:szCs w:val="28"/>
-          <w:lang w:val="ru-RU" w:eastAsia="en-US" w:bidi="ar-SA"/>
-        </w:rPr>
+        <w:rPr/>
       </w:r>
       <m:oMath xmlns:m="http://schemas.openxmlformats.org/officeDocument/2006/math">
         <m:r>
@@ -2455,16 +2410,7 @@
         <w:t xml:space="preserve"> </w:t>
       </w:r>
       <w:r>
-        <w:rPr>
-          <w:rFonts w:eastAsia="DejaVu Sans" w:cs="FreeSans" w:ascii="Times New Roman" w:hAnsi="Times New Roman"/>
-          <w:b/>
-          <w:bCs/>
-          <w:color w:val="auto"/>
-          <w:kern w:val="0"/>
-          <w:sz w:val="28"/>
-          <w:szCs w:val="28"/>
-          <w:lang w:val="ru-RU" w:eastAsia="en-US" w:bidi="ar-SA"/>
-        </w:rPr>
+        <w:rPr/>
       </w:r>
       <m:oMath xmlns:m="http://schemas.openxmlformats.org/officeDocument/2006/math">
         <m:r>
@@ -2670,6 +2616,96 @@
         <w:t xml:space="preserve"> </w:t>
       </w:r>
       <w:r>
+        <w:rPr/>
+      </w:r>
+      <m:oMath xmlns:m="http://schemas.openxmlformats.org/officeDocument/2006/math">
+        <m:r>
+          <w:rPr>
+            <w:rFonts w:ascii="Cambria Math" w:hAnsi="Cambria Math"/>
+          </w:rPr>
+          <m:t xml:space="preserve">j</m:t>
+        </m:r>
+        <m:r>
+          <w:rPr>
+            <w:rFonts w:ascii="Cambria Math" w:hAnsi="Cambria Math"/>
+          </w:rPr>
+          <m:t xml:space="preserve">=</m:t>
+        </m:r>
+        <m:r>
+          <w:rPr>
+            <w:rFonts w:ascii="Cambria Math" w:hAnsi="Cambria Math"/>
+          </w:rPr>
+          <m:t xml:space="preserve">1</m:t>
+        </m:r>
+        <m:r>
+          <w:rPr>
+            <w:rFonts w:ascii="Cambria Math" w:hAnsi="Cambria Math"/>
+          </w:rPr>
+          <m:t xml:space="preserve">,</m:t>
+        </m:r>
+        <m:r>
+          <w:rPr>
+            <w:rFonts w:ascii="Cambria Math" w:hAnsi="Cambria Math"/>
+          </w:rPr>
+          <m:t xml:space="preserve">...</m:t>
+        </m:r>
+        <m:r>
+          <w:rPr>
+            <w:rFonts w:ascii="Cambria Math" w:hAnsi="Cambria Math"/>
+          </w:rPr>
+          <m:t xml:space="preserve">,</m:t>
+        </m:r>
+        <m:r>
+          <w:rPr>
+            <w:rFonts w:ascii="Cambria Math" w:hAnsi="Cambria Math"/>
+          </w:rPr>
+          <m:t xml:space="preserve">n</m:t>
+        </m:r>
+      </m:oMath>
+    </w:p>
+    <w:p>
+      <w:pPr>
+        <w:pStyle w:val="TextBody"/>
+        <w:jc w:val="left"/>
+        <w:rPr/>
+      </w:pPr>
+      <w:r>
+        <w:rPr/>
+      </w:r>
+      <m:oMath xmlns:m="http://schemas.openxmlformats.org/officeDocument/2006/math">
+        <m:r>
+          <w:rPr>
+            <w:rFonts w:ascii="Cambria Math" w:hAnsi="Cambria Math"/>
+          </w:rPr>
+          <m:t xml:space="preserve">s</m:t>
+        </m:r>
+        <m:r>
+          <w:rPr>
+            <w:rFonts w:ascii="Cambria Math" w:hAnsi="Cambria Math"/>
+          </w:rPr>
+          <m:t xml:space="preserve">=</m:t>
+        </m:r>
+        <m:r>
+          <w:rPr>
+            <w:rFonts w:ascii="Cambria Math" w:hAnsi="Cambria Math"/>
+          </w:rPr>
+          <m:t xml:space="preserve">0</m:t>
+        </m:r>
+      </m:oMath>
+      <w:r>
+        <w:rPr>
+          <w:rFonts w:eastAsia="DejaVu Sans" w:cs="FreeSans" w:ascii="Times New Roman" w:hAnsi="Times New Roman"/>
+          <w:b w:val="false"/>
+          <w:bCs w:val="false"/>
+          <w:color w:val="auto"/>
+          <w:kern w:val="0"/>
+          <w:sz w:val="28"/>
+          <w:szCs w:val="28"/>
+          <w:lang w:val="ru-RU" w:eastAsia="en-US" w:bidi="ar-SA"/>
+        </w:rPr>
+        <w:t>;</w:t>
+      </w:r>
+      <w:r>
         <w:rPr>
           <w:rFonts w:eastAsia="DejaVu Sans" w:cs="FreeSans" w:ascii="Times New Roman" w:hAnsi="Times New Roman"/>
           <w:b/>
@@ -2680,127 +2716,10 @@
           <w:szCs w:val="28"/>
           <w:lang w:val="ru-RU" w:eastAsia="en-US" w:bidi="ar-SA"/>
         </w:rPr>
-      </w:r>
-      <m:oMath xmlns:m="http://schemas.openxmlformats.org/officeDocument/2006/math">
-        <m:r>
-          <w:rPr>
-            <w:rFonts w:ascii="Cambria Math" w:hAnsi="Cambria Math"/>
-          </w:rPr>
-          <m:t xml:space="preserve">j</m:t>
-        </m:r>
-        <m:r>
-          <w:rPr>
-            <w:rFonts w:ascii="Cambria Math" w:hAnsi="Cambria Math"/>
-          </w:rPr>
-          <m:t xml:space="preserve">=</m:t>
-        </m:r>
-        <m:r>
-          <w:rPr>
-            <w:rFonts w:ascii="Cambria Math" w:hAnsi="Cambria Math"/>
-          </w:rPr>
-          <m:t xml:space="preserve">1</m:t>
-        </m:r>
-        <m:r>
-          <w:rPr>
-            <w:rFonts w:ascii="Cambria Math" w:hAnsi="Cambria Math"/>
-          </w:rPr>
-          <m:t xml:space="preserve">,</m:t>
-        </m:r>
-        <m:r>
-          <w:rPr>
-            <w:rFonts w:ascii="Cambria Math" w:hAnsi="Cambria Math"/>
-          </w:rPr>
-          <m:t xml:space="preserve">...</m:t>
-        </m:r>
-        <m:r>
-          <w:rPr>
-            <w:rFonts w:ascii="Cambria Math" w:hAnsi="Cambria Math"/>
-          </w:rPr>
-          <m:t xml:space="preserve">,</m:t>
-        </m:r>
-        <m:r>
-          <w:rPr>
-            <w:rFonts w:ascii="Cambria Math" w:hAnsi="Cambria Math"/>
-          </w:rPr>
-          <m:t xml:space="preserve">n</m:t>
-        </m:r>
-      </m:oMath>
-    </w:p>
-    <w:p>
-      <w:pPr>
-        <w:pStyle w:val="TextBody"/>
-        <w:jc w:val="left"/>
+        <w:t xml:space="preserve"> </w:t>
+      </w:r>
+      <w:r>
         <w:rPr/>
-      </w:pPr>
-      <w:r>
-        <w:rPr>
-          <w:rFonts w:eastAsia="DejaVu Sans" w:cs="FreeSans" w:ascii="Times New Roman" w:hAnsi="Times New Roman"/>
-          <w:b/>
-          <w:bCs/>
-          <w:color w:val="auto"/>
-          <w:kern w:val="0"/>
-          <w:sz w:val="28"/>
-          <w:szCs w:val="28"/>
-          <w:lang w:val="ru-RU" w:eastAsia="en-US" w:bidi="ar-SA"/>
-        </w:rPr>
-      </w:r>
-      <m:oMath xmlns:m="http://schemas.openxmlformats.org/officeDocument/2006/math">
-        <m:r>
-          <w:rPr>
-            <w:rFonts w:ascii="Cambria Math" w:hAnsi="Cambria Math"/>
-          </w:rPr>
-          <m:t xml:space="preserve">s</m:t>
-        </m:r>
-        <m:r>
-          <w:rPr>
-            <w:rFonts w:ascii="Cambria Math" w:hAnsi="Cambria Math"/>
-          </w:rPr>
-          <m:t xml:space="preserve">=</m:t>
-        </m:r>
-        <m:r>
-          <w:rPr>
-            <w:rFonts w:ascii="Cambria Math" w:hAnsi="Cambria Math"/>
-          </w:rPr>
-          <m:t xml:space="preserve">0</m:t>
-        </m:r>
-      </m:oMath>
-      <w:r>
-        <w:rPr>
-          <w:rFonts w:eastAsia="DejaVu Sans" w:cs="FreeSans" w:ascii="Times New Roman" w:hAnsi="Times New Roman"/>
-          <w:b w:val="false"/>
-          <w:bCs w:val="false"/>
-          <w:color w:val="auto"/>
-          <w:kern w:val="0"/>
-          <w:sz w:val="28"/>
-          <w:szCs w:val="28"/>
-          <w:lang w:val="ru-RU" w:eastAsia="en-US" w:bidi="ar-SA"/>
-        </w:rPr>
-        <w:t>;</w:t>
-      </w:r>
-      <w:r>
-        <w:rPr>
-          <w:rFonts w:eastAsia="DejaVu Sans" w:cs="FreeSans" w:ascii="Times New Roman" w:hAnsi="Times New Roman"/>
-          <w:b/>
-          <w:bCs/>
-          <w:color w:val="auto"/>
-          <w:kern w:val="0"/>
-          <w:sz w:val="28"/>
-          <w:szCs w:val="28"/>
-          <w:lang w:val="ru-RU" w:eastAsia="en-US" w:bidi="ar-SA"/>
-        </w:rPr>
-        <w:t xml:space="preserve"> </w:t>
-      </w:r>
-      <w:r>
-        <w:rPr>
-          <w:rFonts w:eastAsia="DejaVu Sans" w:cs="FreeSans" w:ascii="Times New Roman" w:hAnsi="Times New Roman"/>
-          <w:b/>
-          <w:bCs/>
-          <w:color w:val="auto"/>
-          <w:kern w:val="0"/>
-          <w:sz w:val="28"/>
-          <w:szCs w:val="28"/>
-          <w:lang w:val="ru-RU" w:eastAsia="en-US" w:bidi="ar-SA"/>
-        </w:rPr>
       </w:r>
       <m:oMath xmlns:m="http://schemas.openxmlformats.org/officeDocument/2006/math">
         <m:r>
@@ -2897,16 +2816,7 @@
         <w:t xml:space="preserve"> </w:t>
       </w:r>
       <w:r>
-        <w:rPr>
-          <w:rFonts w:eastAsia="DejaVu Sans" w:cs="FreeSans" w:ascii="Times New Roman" w:hAnsi="Times New Roman"/>
-          <w:b/>
-          <w:bCs/>
-          <w:color w:val="auto"/>
-          <w:kern w:val="0"/>
-          <w:sz w:val="28"/>
-          <w:szCs w:val="28"/>
-          <w:lang w:val="ru-RU" w:eastAsia="en-US" w:bidi="ar-SA"/>
-        </w:rPr>
+        <w:rPr/>
       </w:r>
       <m:oMath xmlns:m="http://schemas.openxmlformats.org/officeDocument/2006/math">
         <m:r>
@@ -2966,16 +2876,7 @@
         <w:t xml:space="preserve">; </w:t>
       </w:r>
       <w:r>
-        <w:rPr>
-          <w:rFonts w:eastAsia="DejaVu Sans" w:cs="FreeSans" w:ascii="Times New Roman" w:hAnsi="Times New Roman"/>
-          <w:b w:val="false"/>
-          <w:bCs w:val="false"/>
-          <w:color w:val="auto"/>
-          <w:kern w:val="0"/>
-          <w:sz w:val="28"/>
-          <w:szCs w:val="28"/>
-          <w:lang w:val="ru-RU" w:eastAsia="en-US" w:bidi="ar-SA"/>
-        </w:rPr>
+        <w:rPr/>
       </w:r>
       <m:oMath xmlns:m="http://schemas.openxmlformats.org/officeDocument/2006/math">
         <m:sSub>
@@ -3023,17 +2924,7 @@
         <w:t xml:space="preserve">; </w:t>
       </w:r>
       <w:r>
-        <w:rPr>
-          <w:rFonts w:eastAsia="DejaVu Sans" w:cs="FreeSans" w:ascii="Times New Roman" w:hAnsi="Times New Roman"/>
-          <w:b w:val="false"/>
-          <w:bCs w:val="false"/>
-          <w:i w:val="false"/>
-          <w:color w:val="auto"/>
-          <w:kern w:val="0"/>
-          <w:sz w:val="28"/>
-          <w:szCs w:val="28"/>
-          <w:lang w:val="ru-RU" w:eastAsia="en-US" w:bidi="ar-SA"/>
-        </w:rPr>
+        <w:rPr/>
       </w:r>
       <m:oMath xmlns:m="http://schemas.openxmlformats.org/officeDocument/2006/math">
         <m:sSub>
@@ -3142,6 +3033,135 @@
         <w:t xml:space="preserve">, </w:t>
       </w:r>
       <w:r>
+        <w:rPr/>
+      </w:r>
+      <m:oMath xmlns:m="http://schemas.openxmlformats.org/officeDocument/2006/math">
+        <m:r>
+          <w:rPr>
+            <w:rFonts w:ascii="Cambria Math" w:hAnsi="Cambria Math"/>
+          </w:rPr>
+          <m:t xml:space="preserve">i</m:t>
+        </m:r>
+        <m:r>
+          <w:rPr>
+            <w:rFonts w:ascii="Cambria Math" w:hAnsi="Cambria Math"/>
+          </w:rPr>
+          <m:t xml:space="preserve">=</m:t>
+        </m:r>
+        <m:r>
+          <w:rPr>
+            <w:rFonts w:ascii="Cambria Math" w:hAnsi="Cambria Math"/>
+          </w:rPr>
+          <m:t xml:space="preserve">k</m:t>
+        </m:r>
+        <m:r>
+          <w:rPr>
+            <w:rFonts w:ascii="Cambria Math" w:hAnsi="Cambria Math"/>
+          </w:rPr>
+          <m:t xml:space="preserve">+</m:t>
+        </m:r>
+        <m:r>
+          <w:rPr>
+            <w:rFonts w:ascii="Cambria Math" w:hAnsi="Cambria Math"/>
+          </w:rPr>
+          <m:t xml:space="preserve">1</m:t>
+        </m:r>
+        <m:r>
+          <w:rPr>
+            <w:rFonts w:ascii="Cambria Math" w:hAnsi="Cambria Math"/>
+          </w:rPr>
+          <m:t xml:space="preserve">,</m:t>
+        </m:r>
+        <m:r>
+          <w:rPr>
+            <w:rFonts w:ascii="Cambria Math" w:hAnsi="Cambria Math"/>
+          </w:rPr>
+          <m:t xml:space="preserve">...</m:t>
+        </m:r>
+        <m:r>
+          <w:rPr>
+            <w:rFonts w:ascii="Cambria Math" w:hAnsi="Cambria Math"/>
+          </w:rPr>
+          <m:t xml:space="preserve">,</m:t>
+        </m:r>
+        <m:r>
+          <w:rPr>
+            <w:rFonts w:ascii="Cambria Math" w:hAnsi="Cambria Math"/>
+          </w:rPr>
+          <m:t xml:space="preserve">n</m:t>
+        </m:r>
+      </m:oMath>
+    </w:p>
+    <w:p>
+      <w:pPr>
+        <w:pStyle w:val="TextBody"/>
+        <w:jc w:val="left"/>
+        <w:rPr/>
+      </w:pPr>
+      <w:r>
+        <w:rPr/>
+      </w:r>
+      <m:oMathPara xmlns:m="http://schemas.openxmlformats.org/officeDocument/2006/math">
+        <m:oMathParaPr>
+          <m:jc m:val="left"/>
+        </m:oMathParaPr>
+        <m:oMath>
+          <m:r>
+            <w:rPr>
+              <w:rFonts w:ascii="Cambria Math" w:hAnsi="Cambria Math"/>
+            </w:rPr>
+            <m:t xml:space="preserve">k</m:t>
+          </m:r>
+          <m:r>
+            <w:rPr>
+              <w:rFonts w:ascii="Cambria Math" w:hAnsi="Cambria Math"/>
+            </w:rPr>
+            <m:t xml:space="preserve">=</m:t>
+          </m:r>
+          <m:r>
+            <w:rPr>
+              <w:rFonts w:ascii="Cambria Math" w:hAnsi="Cambria Math"/>
+            </w:rPr>
+            <m:t xml:space="preserve">1</m:t>
+          </m:r>
+          <m:r>
+            <w:rPr>
+              <w:rFonts w:ascii="Cambria Math" w:hAnsi="Cambria Math"/>
+            </w:rPr>
+            <m:t xml:space="preserve">,</m:t>
+          </m:r>
+          <m:r>
+            <w:rPr>
+              <w:rFonts w:ascii="Cambria Math" w:hAnsi="Cambria Math"/>
+            </w:rPr>
+            <m:t xml:space="preserve">...</m:t>
+          </m:r>
+          <m:r>
+            <w:rPr>
+              <w:rFonts w:ascii="Cambria Math" w:hAnsi="Cambria Math"/>
+            </w:rPr>
+            <m:t xml:space="preserve">,</m:t>
+          </m:r>
+          <m:r>
+            <w:rPr>
+              <w:rFonts w:ascii="Cambria Math" w:hAnsi="Cambria Math"/>
+            </w:rPr>
+            <m:t xml:space="preserve">n</m:t>
+          </m:r>
+        </m:oMath>
+      </m:oMathPara>
+    </w:p>
+    <w:p>
+      <w:pPr>
+        <w:pStyle w:val="TextBody"/>
+        <w:jc w:val="left"/>
+        <w:rPr>
+          <w:b w:val="false"/>
+          <w:b w:val="false"/>
+          <w:bCs w:val="false"/>
+        </w:rPr>
+      </w:pPr>
+      <w:r>
         <w:rPr>
           <w:rFonts w:eastAsia="DejaVu Sans" w:cs="FreeSans" w:ascii="Times New Roman" w:hAnsi="Times New Roman"/>
           <w:b w:val="false"/>
@@ -3153,170 +3173,7 @@
           <w:szCs w:val="28"/>
           <w:lang w:val="ru-RU" w:eastAsia="en-US" w:bidi="ar-SA"/>
         </w:rPr>
-      </w:r>
-      <m:oMath xmlns:m="http://schemas.openxmlformats.org/officeDocument/2006/math">
-        <m:r>
-          <w:rPr>
-            <w:rFonts w:ascii="Cambria Math" w:hAnsi="Cambria Math"/>
-          </w:rPr>
-          <m:t xml:space="preserve">i</m:t>
-        </m:r>
-        <m:r>
-          <w:rPr>
-            <w:rFonts w:ascii="Cambria Math" w:hAnsi="Cambria Math"/>
-          </w:rPr>
-          <m:t xml:space="preserve">=</m:t>
-        </m:r>
-        <m:r>
-          <w:rPr>
-            <w:rFonts w:ascii="Cambria Math" w:hAnsi="Cambria Math"/>
-          </w:rPr>
-          <m:t xml:space="preserve">k</m:t>
-        </m:r>
-        <m:r>
-          <w:rPr>
-            <w:rFonts w:ascii="Cambria Math" w:hAnsi="Cambria Math"/>
-          </w:rPr>
-          <m:t xml:space="preserve">+</m:t>
-        </m:r>
-        <m:r>
-          <w:rPr>
-            <w:rFonts w:ascii="Cambria Math" w:hAnsi="Cambria Math"/>
-          </w:rPr>
-          <m:t xml:space="preserve">1</m:t>
-        </m:r>
-        <m:r>
-          <w:rPr>
-            <w:rFonts w:ascii="Cambria Math" w:hAnsi="Cambria Math"/>
-          </w:rPr>
-          <m:t xml:space="preserve">,</m:t>
-        </m:r>
-        <m:r>
-          <w:rPr>
-            <w:rFonts w:ascii="Cambria Math" w:hAnsi="Cambria Math"/>
-          </w:rPr>
-          <m:t xml:space="preserve">...</m:t>
-        </m:r>
-        <m:r>
-          <w:rPr>
-            <w:rFonts w:ascii="Cambria Math" w:hAnsi="Cambria Math"/>
-          </w:rPr>
-          <m:t xml:space="preserve">,</m:t>
-        </m:r>
-        <m:r>
-          <w:rPr>
-            <w:rFonts w:ascii="Cambria Math" w:hAnsi="Cambria Math"/>
-          </w:rPr>
-          <m:t xml:space="preserve">n</m:t>
-        </m:r>
-      </m:oMath>
-    </w:p>
-    <w:p>
-      <w:pPr>
-        <w:pStyle w:val="TextBody"/>
-        <w:jc w:val="left"/>
-        <w:rPr/>
-      </w:pPr>
-      <w:r>
-        <w:rPr>
-          <w:rFonts w:eastAsia="DejaVu Sans" w:cs="FreeSans" w:ascii="Times New Roman" w:hAnsi="Times New Roman"/>
-          <w:b w:val="false"/>
-          <w:bCs w:val="false"/>
-          <w:i w:val="false"/>
-          <w:color w:val="auto"/>
-          <w:kern w:val="0"/>
-          <w:sz w:val="28"/>
-          <w:szCs w:val="28"/>
-          <w:lang w:val="ru-RU" w:eastAsia="en-US" w:bidi="ar-SA"/>
-        </w:rPr>
-      </w:r>
-      <m:oMathPara xmlns:m="http://schemas.openxmlformats.org/officeDocument/2006/math">
-        <m:oMathParaPr>
-          <m:jc m:val="left"/>
-        </m:oMathParaPr>
-        <m:oMath>
-          <m:r>
-            <w:rPr>
-              <w:rFonts w:ascii="Cambria Math" w:hAnsi="Cambria Math"/>
-            </w:rPr>
-            <m:t xml:space="preserve">k</m:t>
-          </m:r>
-          <m:r>
-            <w:rPr>
-              <w:rFonts w:ascii="Cambria Math" w:hAnsi="Cambria Math"/>
-            </w:rPr>
-            <m:t xml:space="preserve">=</m:t>
-          </m:r>
-          <m:r>
-            <w:rPr>
-              <w:rFonts w:ascii="Cambria Math" w:hAnsi="Cambria Math"/>
-            </w:rPr>
-            <m:t xml:space="preserve">1</m:t>
-          </m:r>
-          <m:r>
-            <w:rPr>
-              <w:rFonts w:ascii="Cambria Math" w:hAnsi="Cambria Math"/>
-            </w:rPr>
-            <m:t xml:space="preserve">,</m:t>
-          </m:r>
-          <m:r>
-            <w:rPr>
-              <w:rFonts w:ascii="Cambria Math" w:hAnsi="Cambria Math"/>
-            </w:rPr>
-            <m:t xml:space="preserve">...</m:t>
-          </m:r>
-          <m:r>
-            <w:rPr>
-              <w:rFonts w:ascii="Cambria Math" w:hAnsi="Cambria Math"/>
-            </w:rPr>
-            <m:t xml:space="preserve">,</m:t>
-          </m:r>
-          <m:r>
-            <w:rPr>
-              <w:rFonts w:ascii="Cambria Math" w:hAnsi="Cambria Math"/>
-            </w:rPr>
-            <m:t xml:space="preserve">n</m:t>
-          </m:r>
-        </m:oMath>
-      </m:oMathPara>
-    </w:p>
-    <w:p>
-      <w:pPr>
-        <w:pStyle w:val="TextBody"/>
-        <w:jc w:val="left"/>
-        <w:rPr>
-          <w:b w:val="false"/>
-          <w:b w:val="false"/>
-          <w:bCs w:val="false"/>
-        </w:rPr>
-      </w:pPr>
-      <w:r>
-        <w:rPr>
-          <w:rFonts w:eastAsia="DejaVu Sans" w:cs="FreeSans" w:ascii="Times New Roman" w:hAnsi="Times New Roman"/>
-          <w:b w:val="false"/>
-          <w:bCs w:val="false"/>
-          <w:i w:val="false"/>
-          <w:color w:val="auto"/>
-          <w:kern w:val="0"/>
-          <w:sz w:val="28"/>
-          <w:szCs w:val="28"/>
-          <w:lang w:val="ru-RU" w:eastAsia="en-US" w:bidi="ar-SA"/>
-        </w:rPr>
-        <w:t>Э</w:t>
-      </w:r>
-      <w:r>
-        <w:rPr>
-          <w:rFonts w:eastAsia="DejaVu Sans" w:cs="FreeSans" w:ascii="Times New Roman" w:hAnsi="Times New Roman"/>
-          <w:b w:val="false"/>
-          <w:bCs w:val="false"/>
-          <w:i w:val="false"/>
-          <w:color w:val="auto"/>
-          <w:kern w:val="0"/>
-          <w:sz w:val="28"/>
-          <w:szCs w:val="28"/>
-          <w:lang w:val="ru-RU" w:eastAsia="en-US" w:bidi="ar-SA"/>
-        </w:rPr>
-        <w:t>тот алгоритм будет нужен для нахождения QR-разложения</w:t>
+        <w:t>Этот алгоритм будет нужен для нахождения QR-разложения</w:t>
       </w:r>
       <w:r>
         <w:br w:type="page"/>
@@ -3784,7 +3641,7 @@
             <w:rPr>
               <w:rFonts w:ascii="Cambria Math" w:hAnsi="Cambria Math"/>
             </w:rPr>
-            <m:t xml:space="preserve">20</m:t>
+            <m:t xml:space="preserve">200</m:t>
           </m:r>
         </m:oMath>
       </m:oMathPara>
@@ -3839,7 +3696,7 @@
                 <w:rPr>
                   <w:rFonts w:ascii="Cambria Math" w:hAnsi="Cambria Math"/>
                 </w:rPr>
-                <m:t xml:space="preserve">10</m:t>
+                <m:t xml:space="preserve">20</m:t>
               </m:r>
             </m:sup>
           </m:sSup>
@@ -3887,7 +3744,7 @@
       <w:r>
         <w:rPr/>
         <w:drawing>
-          <wp:anchor behindDoc="0" distT="0" distB="0" distL="0" distR="0" simplePos="0" locked="0" layoutInCell="0" allowOverlap="1" relativeHeight="33">
+          <wp:anchor behindDoc="0" distT="0" distB="0" distL="0" distR="0" simplePos="0" locked="0" layoutInCell="0" allowOverlap="1" relativeHeight="5">
             <wp:simplePos x="0" y="0"/>
             <wp:positionH relativeFrom="column">
               <wp:align>center</wp:align>
@@ -3992,7 +3849,7 @@
           <w:szCs w:val="28"/>
         </w:rPr>
         <w:drawing>
-          <wp:anchor behindDoc="0" distT="0" distB="0" distL="0" distR="0" simplePos="0" locked="0" layoutInCell="0" allowOverlap="1" relativeHeight="34">
+          <wp:anchor behindDoc="0" distT="0" distB="0" distL="0" distR="0" simplePos="0" locked="0" layoutInCell="0" allowOverlap="1" relativeHeight="6">
             <wp:simplePos x="0" y="0"/>
             <wp:positionH relativeFrom="column">
               <wp:align>center</wp:align>
@@ -4173,7 +4030,7 @@
           <w:szCs w:val="28"/>
         </w:rPr>
         <w:drawing>
-          <wp:anchor behindDoc="0" distT="0" distB="0" distL="0" distR="0" simplePos="0" locked="0" layoutInCell="0" allowOverlap="1" relativeHeight="35">
+          <wp:anchor behindDoc="0" distT="0" distB="0" distL="0" distR="0" simplePos="0" locked="0" layoutInCell="0" allowOverlap="1" relativeHeight="7">
             <wp:simplePos x="0" y="0"/>
             <wp:positionH relativeFrom="column">
               <wp:align>center</wp:align>
@@ -4254,8 +4111,25 @@
           <w:sz w:val="28"/>
           <w:szCs w:val="28"/>
         </w:rPr>
+      </w:r>
+    </w:p>
+    <w:p>
+      <w:pPr>
+        <w:pStyle w:val="TextBody"/>
+        <w:rPr>
+          <w:rFonts w:ascii="Times New Roman" w:hAnsi="Times New Roman"/>
+          <w:sz w:val="28"/>
+          <w:szCs w:val="28"/>
+        </w:rPr>
+      </w:pPr>
+      <w:r>
+        <w:rPr>
+          <w:rFonts w:ascii="Times New Roman" w:hAnsi="Times New Roman"/>
+          <w:sz w:val="28"/>
+          <w:szCs w:val="28"/>
+        </w:rPr>
         <w:drawing>
-          <wp:anchor behindDoc="0" distT="0" distB="0" distL="0" distR="0" simplePos="0" locked="0" layoutInCell="0" allowOverlap="1" relativeHeight="36">
+          <wp:anchor behindDoc="0" distT="0" distB="0" distL="0" distR="0" simplePos="0" locked="0" layoutInCell="0" allowOverlap="1" relativeHeight="39">
             <wp:simplePos x="0" y="0"/>
             <wp:positionH relativeFrom="column">
               <wp:align>center</wp:align>
@@ -4263,7 +4137,7 @@
             <wp:positionV relativeFrom="paragraph">
               <wp:posOffset>635</wp:posOffset>
             </wp:positionV>
-            <wp:extent cx="6506210" cy="3977640"/>
+            <wp:extent cx="6300470" cy="3319780"/>
             <wp:effectExtent l="0" t="0" r="0" b="0"/>
             <wp:wrapSquare wrapText="largest"/>
             <wp:docPr id="7" name="Image6" descr=""/>
@@ -4288,7 +4162,7 @@
                   <pic:spPr bwMode="auto">
                     <a:xfrm>
                       <a:off x="0" y="0"/>
-                      <a:ext cx="6506210" cy="3977640"/>
+                      <a:ext cx="6300470" cy="3319780"/>
                     </a:xfrm>
                     <a:prstGeom prst="rect">
                       <a:avLst/>
@@ -4300,57 +4174,6 @@
           </wp:anchor>
         </w:drawing>
       </w:r>
-    </w:p>
-    <w:p>
-      <w:pPr>
-        <w:pStyle w:val="TextBody"/>
-        <w:rPr>
-          <w:rFonts w:ascii="Times New Roman" w:hAnsi="Times New Roman"/>
-          <w:sz w:val="28"/>
-          <w:szCs w:val="28"/>
-        </w:rPr>
-      </w:pPr>
-      <w:r>
-        <w:rPr>
-          <w:rFonts w:ascii="Times New Roman" w:hAnsi="Times New Roman"/>
-          <w:sz w:val="28"/>
-          <w:szCs w:val="28"/>
-        </w:rPr>
-      </w:r>
-    </w:p>
-    <w:p>
-      <w:pPr>
-        <w:pStyle w:val="TextBody"/>
-        <w:rPr>
-          <w:rFonts w:ascii="Times New Roman" w:hAnsi="Times New Roman"/>
-          <w:sz w:val="28"/>
-          <w:szCs w:val="28"/>
-        </w:rPr>
-      </w:pPr>
-      <w:r>
-        <w:rPr>
-          <w:rFonts w:ascii="Times New Roman" w:hAnsi="Times New Roman"/>
-          <w:sz w:val="28"/>
-          <w:szCs w:val="28"/>
-        </w:rPr>
-      </w:r>
-    </w:p>
-    <w:p>
-      <w:pPr>
-        <w:pStyle w:val="TextBody"/>
-        <w:rPr>
-          <w:rFonts w:ascii="Times New Roman" w:hAnsi="Times New Roman"/>
-          <w:sz w:val="28"/>
-          <w:szCs w:val="28"/>
-        </w:rPr>
-      </w:pPr>
-      <w:r>
-        <w:rPr>
-          <w:rFonts w:ascii="Times New Roman" w:hAnsi="Times New Roman"/>
-          <w:sz w:val="28"/>
-          <w:szCs w:val="28"/>
-        </w:rPr>
-      </w:r>
       <w:r>
         <w:br w:type="page"/>
       </w:r>
@@ -4412,7 +4235,7 @@
           <w:szCs w:val="28"/>
         </w:rPr>
         <w:drawing>
-          <wp:anchor behindDoc="0" distT="0" distB="0" distL="0" distR="0" simplePos="0" locked="0" layoutInCell="0" allowOverlap="1" relativeHeight="37">
+          <wp:anchor behindDoc="0" distT="0" distB="0" distL="0" distR="0" simplePos="0" locked="0" layoutInCell="0" allowOverlap="1" relativeHeight="36">
             <wp:simplePos x="0" y="0"/>
             <wp:positionH relativeFrom="column">
               <wp:align>center</wp:align>
@@ -4420,7 +4243,7 @@
             <wp:positionV relativeFrom="paragraph">
               <wp:posOffset>635</wp:posOffset>
             </wp:positionV>
-            <wp:extent cx="5940425" cy="3179445"/>
+            <wp:extent cx="6379845" cy="3576955"/>
             <wp:effectExtent l="0" t="0" r="0" b="0"/>
             <wp:wrapSquare wrapText="largest"/>
             <wp:docPr id="8" name="Image7" descr=""/>
@@ -4445,7 +4268,7 @@
                   <pic:spPr bwMode="auto">
                     <a:xfrm>
                       <a:off x="0" y="0"/>
-                      <a:ext cx="5940425" cy="3179445"/>
+                      <a:ext cx="6379845" cy="3576955"/>
                     </a:xfrm>
                     <a:prstGeom prst="rect">
                       <a:avLst/>
@@ -4463,18 +4286,14 @@
         <w:pStyle w:val="TextBody"/>
         <w:spacing w:before="0" w:after="140"/>
         <w:rPr>
-          <w:rFonts w:ascii="Times New Roman" w:hAnsi="Times New Roman" w:eastAsia="DejaVu Sans" w:cs="FreeSans"/>
-          <w:b/>
-          <w:b/>
-          <w:bCs/>
-          <w:sz w:val="28"/>
-          <w:szCs w:val="28"/>
-        </w:rPr>
-      </w:pPr>
-      <w:r>
-        <w:rPr/>
+          <w:rFonts w:ascii="Times New Roman" w:hAnsi="Times New Roman"/>
+          <w:sz w:val="28"/>
+          <w:szCs w:val="28"/>
+        </w:rPr>
+      </w:pPr>
+      <w:r>
         <w:drawing>
-          <wp:anchor behindDoc="0" distT="0" distB="0" distL="0" distR="0" simplePos="0" locked="0" layoutInCell="0" allowOverlap="1" relativeHeight="38">
+          <wp:anchor behindDoc="0" distT="0" distB="0" distL="0" distR="0" simplePos="0" locked="0" layoutInCell="0" allowOverlap="1" relativeHeight="37">
             <wp:simplePos x="0" y="0"/>
             <wp:positionH relativeFrom="column">
               <wp:align>center</wp:align>
@@ -4482,7 +4301,7 @@
             <wp:positionV relativeFrom="paragraph">
               <wp:posOffset>635</wp:posOffset>
             </wp:positionV>
-            <wp:extent cx="5940425" cy="3004820"/>
+            <wp:extent cx="6377305" cy="3338195"/>
             <wp:effectExtent l="0" t="0" r="0" b="0"/>
             <wp:wrapSquare wrapText="largest"/>
             <wp:docPr id="9" name="Image8" descr=""/>
@@ -4507,7 +4326,7 @@
                   <pic:spPr bwMode="auto">
                     <a:xfrm>
                       <a:off x="0" y="0"/>
-                      <a:ext cx="5940425" cy="3004820"/>
+                      <a:ext cx="6377305" cy="3338195"/>
                     </a:xfrm>
                     <a:prstGeom prst="rect">
                       <a:avLst/>
@@ -4519,10 +4338,750 @@
           </wp:anchor>
         </w:drawing>
       </w:r>
+      <w:r>
+        <w:rPr>
+          <w:rFonts w:ascii="Times New Roman" w:hAnsi="Times New Roman"/>
+          <w:sz w:val="28"/>
+          <w:szCs w:val="28"/>
+        </w:rPr>
+        <w:t>Во втором примере собственные числа одинаковые, только во встроенной функции они указаны в другом порядке.</w:t>
+      </w:r>
+      <w:r>
+        <w:br w:type="page"/>
+      </w:r>
+    </w:p>
+    <w:p>
+      <w:pPr>
+        <w:pStyle w:val="Heading1"/>
+        <w:spacing w:before="0" w:after="140"/>
+        <w:rPr/>
+      </w:pPr>
+      <w:bookmarkStart w:id="10" w:name="__RefHeading___Toc235_3143280248"/>
+      <w:bookmarkEnd w:id="10"/>
+      <w:r>
+        <w:rPr>
+          <w:rFonts w:eastAsia="DejaVu Sans" w:cs="FreeSans" w:ascii="Times New Roman" w:hAnsi="Times New Roman"/>
+          <w:b/>
+          <w:bCs/>
+          <w:color w:val="auto"/>
+          <w:kern w:val="0"/>
+          <w:sz w:val="28"/>
+          <w:szCs w:val="28"/>
+          <w:lang w:val="ru-RU" w:eastAsia="en-US" w:bidi="ar-SA"/>
+        </w:rPr>
+        <w:t>5</w:t>
+      </w:r>
+      <w:r>
+        <w:rPr>
+          <w:rFonts w:ascii="Times New Roman" w:hAnsi="Times New Roman"/>
+          <w:sz w:val="28"/>
+          <w:szCs w:val="28"/>
+        </w:rPr>
+        <w:t xml:space="preserve">. </w:t>
+      </w:r>
+      <w:r>
+        <w:rPr>
+          <w:rFonts w:eastAsia="DejaVu Sans" w:cs="FreeSans" w:ascii="Times New Roman" w:hAnsi="Times New Roman"/>
+          <w:b/>
+          <w:bCs/>
+          <w:color w:val="auto"/>
+          <w:kern w:val="0"/>
+          <w:sz w:val="28"/>
+          <w:szCs w:val="28"/>
+          <w:lang w:val="ru-RU" w:eastAsia="en-US" w:bidi="ar-SA"/>
+        </w:rPr>
+        <w:t>В ЧЁМ БЫЛА ОШИБКА?</w:t>
+      </w:r>
+    </w:p>
+    <w:p>
+      <w:pPr>
+        <w:pStyle w:val="TextBody"/>
+        <w:spacing w:before="0" w:after="140"/>
+        <w:rPr>
+          <w:b/>
+          <w:b/>
+          <w:bCs/>
+        </w:rPr>
+      </w:pPr>
+      <w:r>
+        <w:rPr>
+          <w:rFonts w:eastAsia="DejaVu Sans" w:cs="FreeSans" w:ascii="Times New Roman" w:hAnsi="Times New Roman"/>
+          <w:b/>
+          <w:bCs/>
+          <w:color w:val="auto"/>
+          <w:kern w:val="0"/>
+          <w:sz w:val="28"/>
+          <w:szCs w:val="28"/>
+          <w:lang w:val="ru-RU" w:eastAsia="en-US" w:bidi="ar-SA"/>
+        </w:rPr>
+        <w:t>Ошибка №1:</w:t>
+      </w:r>
+    </w:p>
+    <w:p>
+      <w:pPr>
+        <w:pStyle w:val="TextBody"/>
+        <w:spacing w:before="0" w:after="140"/>
+        <w:rPr>
+          <w:b w:val="false"/>
+          <w:b w:val="false"/>
+          <w:bCs w:val="false"/>
+        </w:rPr>
+      </w:pPr>
+      <w:r>
+        <w:rPr>
+          <w:rFonts w:eastAsia="DejaVu Sans" w:cs="FreeSans" w:ascii="Times New Roman" w:hAnsi="Times New Roman"/>
+          <w:b w:val="false"/>
+          <w:bCs w:val="false"/>
+          <w:color w:val="auto"/>
+          <w:kern w:val="0"/>
+          <w:sz w:val="28"/>
+          <w:szCs w:val="28"/>
+          <w:lang w:val="ru-RU" w:eastAsia="en-US" w:bidi="ar-SA"/>
+        </w:rPr>
+        <w:t>Ошибка была в том, что я по невнимательности считал QR-разложение для матриц</w:t>
+      </w:r>
+      <w:r>
+        <w:rPr>
+          <w:rFonts w:eastAsia="DejaVu Sans" w:cs="FreeSans" w:ascii="Times New Roman" w:hAnsi="Times New Roman"/>
+          <w:b w:val="false"/>
+          <w:bCs w:val="false"/>
+          <w:color w:val="auto"/>
+          <w:kern w:val="0"/>
+          <w:sz w:val="28"/>
+          <w:szCs w:val="28"/>
+          <w:lang w:val="ru-RU" w:eastAsia="en-US" w:bidi="ar-SA"/>
+        </w:rPr>
+        <w:t>ы</w:t>
+      </w:r>
+      <w:r>
+        <w:rPr>
+          <w:rFonts w:eastAsia="DejaVu Sans" w:cs="FreeSans" w:ascii="Times New Roman" w:hAnsi="Times New Roman"/>
+          <w:b w:val="false"/>
+          <w:bCs w:val="false"/>
+          <w:color w:val="auto"/>
+          <w:kern w:val="0"/>
+          <w:sz w:val="28"/>
+          <w:szCs w:val="28"/>
+          <w:lang w:val="ru-RU" w:eastAsia="en-US" w:bidi="ar-SA"/>
+        </w:rPr>
+        <w:t xml:space="preserve"> </w:t>
+      </w:r>
+      <w:r>
+        <w:rPr>
+          <w:rFonts w:eastAsia="DejaVu Sans" w:cs="FreeSans" w:ascii="Times New Roman" w:hAnsi="Times New Roman"/>
+          <w:b w:val="false"/>
+          <w:bCs w:val="false"/>
+          <w:color w:val="auto"/>
+          <w:kern w:val="0"/>
+          <w:sz w:val="28"/>
+          <w:szCs w:val="28"/>
+          <w:lang w:val="ru-RU" w:eastAsia="en-US" w:bidi="ar-SA"/>
+        </w:rPr>
+      </w:r>
+      <m:oMath xmlns:m="http://schemas.openxmlformats.org/officeDocument/2006/math">
+        <m:r>
+          <w:rPr>
+            <w:rFonts w:ascii="Cambria Math" w:hAnsi="Cambria Math"/>
+          </w:rPr>
+          <m:t xml:space="preserve">A</m:t>
+        </m:r>
+      </m:oMath>
+      <w:r>
+        <w:rPr>
+          <w:rFonts w:eastAsia="DejaVu Sans" w:cs="FreeSans" w:ascii="Times New Roman" w:hAnsi="Times New Roman"/>
+          <w:b w:val="false"/>
+          <w:bCs w:val="false"/>
+          <w:color w:val="auto"/>
+          <w:kern w:val="0"/>
+          <w:sz w:val="28"/>
+          <w:szCs w:val="28"/>
+          <w:lang w:val="ru-RU" w:eastAsia="en-US" w:bidi="ar-SA"/>
+        </w:rPr>
+        <w:t xml:space="preserve">, которая подавалась как входной аргумент, а не </w:t>
+      </w:r>
+      <w:r>
+        <w:rPr>
+          <w:rFonts w:eastAsia="DejaVu Sans" w:cs="FreeSans" w:ascii="Times New Roman" w:hAnsi="Times New Roman"/>
+          <w:b w:val="false"/>
+          <w:bCs w:val="false"/>
+          <w:color w:val="auto"/>
+          <w:kern w:val="0"/>
+          <w:sz w:val="28"/>
+          <w:szCs w:val="28"/>
+          <w:lang w:val="ru-RU" w:eastAsia="en-US" w:bidi="ar-SA"/>
+        </w:rPr>
+        <w:t xml:space="preserve">для </w:t>
+      </w:r>
+      <w:r>
+        <w:rPr>
+          <w:rFonts w:eastAsia="DejaVu Sans" w:cs="FreeSans" w:ascii="Times New Roman" w:hAnsi="Times New Roman"/>
+          <w:b w:val="false"/>
+          <w:bCs w:val="false"/>
+          <w:color w:val="auto"/>
+          <w:kern w:val="0"/>
+          <w:sz w:val="28"/>
+          <w:szCs w:val="28"/>
+          <w:lang w:val="ru-RU" w:eastAsia="en-US" w:bidi="ar-SA"/>
+        </w:rPr>
+        <w:t>матриц</w:t>
+      </w:r>
+      <w:r>
+        <w:rPr>
+          <w:rFonts w:eastAsia="DejaVu Sans" w:cs="FreeSans" w:ascii="Times New Roman" w:hAnsi="Times New Roman"/>
+          <w:b w:val="false"/>
+          <w:bCs w:val="false"/>
+          <w:color w:val="auto"/>
+          <w:kern w:val="0"/>
+          <w:sz w:val="28"/>
+          <w:szCs w:val="28"/>
+          <w:lang w:val="ru-RU" w:eastAsia="en-US" w:bidi="ar-SA"/>
+        </w:rPr>
+        <w:t>ы</w:t>
+      </w:r>
+      <w:r>
+        <w:rPr>
+          <w:rFonts w:eastAsia="DejaVu Sans" w:cs="FreeSans" w:ascii="Times New Roman" w:hAnsi="Times New Roman"/>
+          <w:b w:val="false"/>
+          <w:bCs w:val="false"/>
+          <w:color w:val="auto"/>
+          <w:kern w:val="0"/>
+          <w:sz w:val="28"/>
+          <w:szCs w:val="28"/>
+          <w:lang w:val="ru-RU" w:eastAsia="en-US" w:bidi="ar-SA"/>
+        </w:rPr>
+        <w:t xml:space="preserve"> </w:t>
+      </w:r>
+      <w:r>
+        <w:rPr>
+          <w:rFonts w:eastAsia="DejaVu Sans" w:cs="FreeSans" w:ascii="Times New Roman" w:hAnsi="Times New Roman"/>
+          <w:b w:val="false"/>
+          <w:bCs w:val="false"/>
+          <w:color w:val="auto"/>
+          <w:kern w:val="0"/>
+          <w:sz w:val="28"/>
+          <w:szCs w:val="28"/>
+          <w:lang w:val="ru-RU" w:eastAsia="en-US" w:bidi="ar-SA"/>
+        </w:rPr>
+      </w:r>
+      <m:oMath xmlns:m="http://schemas.openxmlformats.org/officeDocument/2006/math">
+        <m:sSub>
+          <m:e>
+            <m:r>
+              <w:rPr>
+                <w:rFonts w:ascii="Cambria Math" w:hAnsi="Cambria Math"/>
+              </w:rPr>
+              <m:t xml:space="preserve">A</m:t>
+            </m:r>
+          </m:e>
+          <m:sub>
+            <m:r>
+              <w:rPr>
+                <w:rFonts w:ascii="Cambria Math" w:hAnsi="Cambria Math"/>
+              </w:rPr>
+              <m:t xml:space="preserve">k</m:t>
+            </m:r>
+          </m:sub>
+        </m:sSub>
+      </m:oMath>
+      <w:r>
+        <w:rPr>
+          <w:rFonts w:eastAsia="DejaVu Sans" w:cs="FreeSans" w:ascii="Times New Roman" w:hAnsi="Times New Roman"/>
+          <w:b w:val="false"/>
+          <w:bCs w:val="false"/>
+          <w:color w:val="auto"/>
+          <w:kern w:val="0"/>
+          <w:sz w:val="28"/>
+          <w:szCs w:val="28"/>
+          <w:lang w:val="ru-RU" w:eastAsia="en-US" w:bidi="ar-SA"/>
+        </w:rPr>
+        <w:t>, которая меняется на каждой итерации.</w:t>
+      </w:r>
+    </w:p>
+    <w:p>
+      <w:pPr>
+        <w:pStyle w:val="TextBody"/>
+        <w:spacing w:before="0" w:after="140"/>
+        <w:jc w:val="center"/>
+        <w:rPr>
+          <w:b w:val="false"/>
+          <w:b w:val="false"/>
+          <w:bCs w:val="false"/>
+          <w:i/>
+          <w:i/>
+          <w:iCs/>
+        </w:rPr>
+      </w:pPr>
+      <w:r>
+        <w:drawing>
+          <wp:anchor behindDoc="0" distT="0" distB="0" distL="0" distR="0" simplePos="0" locked="0" layoutInCell="0" allowOverlap="1" relativeHeight="41">
+            <wp:simplePos x="0" y="0"/>
+            <wp:positionH relativeFrom="column">
+              <wp:align>center</wp:align>
+            </wp:positionH>
+            <wp:positionV relativeFrom="paragraph">
+              <wp:posOffset>635</wp:posOffset>
+            </wp:positionV>
+            <wp:extent cx="5593715" cy="3375660"/>
+            <wp:effectExtent l="0" t="0" r="0" b="0"/>
+            <wp:wrapSquare wrapText="largest"/>
+            <wp:docPr id="10" name="Image9" descr=""/>
+            <wp:cNvGraphicFramePr>
+              <a:graphicFrameLocks xmlns:a="http://schemas.openxmlformats.org/drawingml/2006/main" noChangeAspect="1"/>
+            </wp:cNvGraphicFramePr>
+            <a:graphic xmlns:a="http://schemas.openxmlformats.org/drawingml/2006/main">
+              <a:graphicData uri="http://schemas.openxmlformats.org/drawingml/2006/picture">
+                <pic:pic xmlns:pic="http://schemas.openxmlformats.org/drawingml/2006/picture">
+                  <pic:nvPicPr>
+                    <pic:cNvPr id="10" name="Image9" descr=""/>
+                    <pic:cNvPicPr>
+                      <a:picLocks noChangeAspect="1" noChangeArrowheads="1"/>
+                    </pic:cNvPicPr>
+                  </pic:nvPicPr>
+                  <pic:blipFill>
+                    <a:blip r:embed="rId11"/>
+                    <a:stretch>
+                      <a:fillRect/>
+                    </a:stretch>
+                  </pic:blipFill>
+                  <pic:spPr bwMode="auto">
+                    <a:xfrm>
+                      <a:off x="0" y="0"/>
+                      <a:ext cx="5593715" cy="3375660"/>
+                    </a:xfrm>
+                    <a:prstGeom prst="rect">
+                      <a:avLst/>
+                    </a:prstGeom>
+                  </pic:spPr>
+                </pic:pic>
+              </a:graphicData>
+            </a:graphic>
+          </wp:anchor>
+        </w:drawing>
+      </w:r>
+      <w:r>
+        <w:rPr>
+          <w:rFonts w:eastAsia="DejaVu Sans" w:cs="FreeSans" w:ascii="Times New Roman" w:hAnsi="Times New Roman"/>
+          <w:b w:val="false"/>
+          <w:bCs w:val="false"/>
+          <w:i/>
+          <w:iCs/>
+          <w:color w:val="auto"/>
+          <w:kern w:val="0"/>
+          <w:sz w:val="28"/>
+          <w:szCs w:val="28"/>
+          <w:lang w:val="ru-RU" w:eastAsia="en-US" w:bidi="ar-SA"/>
+        </w:rPr>
+        <w:t>Алгоритм с ошибкой</w:t>
+      </w:r>
+      <w:r>
+        <w:rPr>
+          <w:rFonts w:eastAsia="DejaVu Sans" w:cs="FreeSans" w:ascii="Times New Roman" w:hAnsi="Times New Roman"/>
+          <w:b w:val="false"/>
+          <w:bCs w:val="false"/>
+          <w:i w:val="false"/>
+          <w:iCs w:val="false"/>
+          <w:color w:val="auto"/>
+          <w:kern w:val="0"/>
+          <w:sz w:val="28"/>
+          <w:szCs w:val="28"/>
+          <w:lang w:val="ru-RU" w:eastAsia="en-US" w:bidi="ar-SA"/>
+        </w:rPr>
+        <w:t xml:space="preserve"> </w:t>
+      </w:r>
+      <w:r>
+        <w:rPr>
+          <w:rFonts w:eastAsia="DejaVu Sans" w:cs="FreeSans" w:ascii="Times New Roman" w:hAnsi="Times New Roman"/>
+          <w:b w:val="false"/>
+          <w:bCs w:val="false"/>
+          <w:i/>
+          <w:iCs/>
+          <w:color w:val="auto"/>
+          <w:kern w:val="0"/>
+          <w:sz w:val="28"/>
+          <w:szCs w:val="28"/>
+          <w:lang w:val="ru-RU" w:eastAsia="en-US" w:bidi="ar-SA"/>
+        </w:rPr>
+        <w:t>№1</w:t>
+      </w:r>
+    </w:p>
+    <w:p>
+      <w:pPr>
+        <w:pStyle w:val="TextBody"/>
+        <w:spacing w:before="0" w:after="140"/>
+        <w:jc w:val="center"/>
+        <w:rPr>
+          <w:b w:val="false"/>
+          <w:b w:val="false"/>
+          <w:bCs w:val="false"/>
+          <w:i/>
+          <w:i/>
+          <w:iCs/>
+        </w:rPr>
+      </w:pPr>
+      <w:r>
+        <w:drawing>
+          <wp:anchor behindDoc="0" distT="0" distB="0" distL="0" distR="0" simplePos="0" locked="0" layoutInCell="0" allowOverlap="1" relativeHeight="42">
+            <wp:simplePos x="0" y="0"/>
+            <wp:positionH relativeFrom="column">
+              <wp:align>center</wp:align>
+            </wp:positionH>
+            <wp:positionV relativeFrom="paragraph">
+              <wp:posOffset>635</wp:posOffset>
+            </wp:positionV>
+            <wp:extent cx="5665470" cy="2988945"/>
+            <wp:effectExtent l="0" t="0" r="0" b="0"/>
+            <wp:wrapSquare wrapText="largest"/>
+            <wp:docPr id="11" name="Image10" descr=""/>
+            <wp:cNvGraphicFramePr>
+              <a:graphicFrameLocks xmlns:a="http://schemas.openxmlformats.org/drawingml/2006/main" noChangeAspect="1"/>
+            </wp:cNvGraphicFramePr>
+            <a:graphic xmlns:a="http://schemas.openxmlformats.org/drawingml/2006/main">
+              <a:graphicData uri="http://schemas.openxmlformats.org/drawingml/2006/picture">
+                <pic:pic xmlns:pic="http://schemas.openxmlformats.org/drawingml/2006/picture">
+                  <pic:nvPicPr>
+                    <pic:cNvPr id="11" name="Image10" descr=""/>
+                    <pic:cNvPicPr>
+                      <a:picLocks noChangeAspect="1" noChangeArrowheads="1"/>
+                    </pic:cNvPicPr>
+                  </pic:nvPicPr>
+                  <pic:blipFill>
+                    <a:blip r:embed="rId12"/>
+                    <a:stretch>
+                      <a:fillRect/>
+                    </a:stretch>
+                  </pic:blipFill>
+                  <pic:spPr bwMode="auto">
+                    <a:xfrm>
+                      <a:off x="0" y="0"/>
+                      <a:ext cx="5665470" cy="2988945"/>
+                    </a:xfrm>
+                    <a:prstGeom prst="rect">
+                      <a:avLst/>
+                    </a:prstGeom>
+                  </pic:spPr>
+                </pic:pic>
+              </a:graphicData>
+            </a:graphic>
+          </wp:anchor>
+        </w:drawing>
+      </w:r>
+      <w:r>
+        <w:rPr>
+          <w:rFonts w:eastAsia="DejaVu Sans" w:cs="FreeSans" w:ascii="Times New Roman" w:hAnsi="Times New Roman"/>
+          <w:b w:val="false"/>
+          <w:bCs w:val="false"/>
+          <w:i/>
+          <w:iCs/>
+          <w:color w:val="auto"/>
+          <w:kern w:val="0"/>
+          <w:sz w:val="28"/>
+          <w:szCs w:val="28"/>
+          <w:lang w:val="ru-RU" w:eastAsia="en-US" w:bidi="ar-SA"/>
+        </w:rPr>
+        <w:t>Исправленный алгоритм без ошибки</w:t>
+      </w:r>
+      <w:r>
+        <w:rPr>
+          <w:rFonts w:eastAsia="DejaVu Sans" w:cs="FreeSans" w:ascii="Times New Roman" w:hAnsi="Times New Roman"/>
+          <w:b w:val="false"/>
+          <w:bCs w:val="false"/>
+          <w:i w:val="false"/>
+          <w:iCs w:val="false"/>
+          <w:color w:val="auto"/>
+          <w:kern w:val="0"/>
+          <w:sz w:val="28"/>
+          <w:szCs w:val="28"/>
+          <w:lang w:val="ru-RU" w:eastAsia="en-US" w:bidi="ar-SA"/>
+        </w:rPr>
+        <w:t xml:space="preserve"> </w:t>
+      </w:r>
+      <w:r>
+        <w:rPr>
+          <w:rFonts w:eastAsia="DejaVu Sans" w:cs="FreeSans" w:ascii="Times New Roman" w:hAnsi="Times New Roman"/>
+          <w:b w:val="false"/>
+          <w:bCs w:val="false"/>
+          <w:i/>
+          <w:iCs/>
+          <w:color w:val="auto"/>
+          <w:kern w:val="0"/>
+          <w:sz w:val="28"/>
+          <w:szCs w:val="28"/>
+          <w:lang w:val="ru-RU" w:eastAsia="en-US" w:bidi="ar-SA"/>
+        </w:rPr>
+        <w:t>№1</w:t>
+      </w:r>
+      <w:r>
+        <w:br w:type="page"/>
+      </w:r>
+    </w:p>
+    <w:p>
+      <w:pPr>
+        <w:pStyle w:val="TextBody"/>
+        <w:spacing w:before="0" w:after="140"/>
+        <w:jc w:val="left"/>
+        <w:rPr>
+          <w:b/>
+          <w:b/>
+          <w:bCs/>
+          <w:i w:val="false"/>
+          <w:i w:val="false"/>
+          <w:iCs w:val="false"/>
+        </w:rPr>
+      </w:pPr>
+      <w:r>
+        <w:rPr>
+          <w:rFonts w:eastAsia="DejaVu Sans" w:cs="FreeSans" w:ascii="Times New Roman" w:hAnsi="Times New Roman"/>
+          <w:b/>
+          <w:bCs/>
+          <w:i w:val="false"/>
+          <w:iCs w:val="false"/>
+          <w:color w:val="auto"/>
+          <w:kern w:val="0"/>
+          <w:sz w:val="28"/>
+          <w:szCs w:val="28"/>
+          <w:lang w:val="ru-RU" w:eastAsia="en-US" w:bidi="ar-SA"/>
+        </w:rPr>
+        <w:t>Ошибка №2:</w:t>
+      </w:r>
+    </w:p>
+    <w:p>
+      <w:pPr>
+        <w:pStyle w:val="TextBody"/>
+        <w:spacing w:before="0" w:after="140"/>
+        <w:jc w:val="left"/>
+        <w:rPr>
+          <w:b w:val="false"/>
+          <w:b w:val="false"/>
+          <w:bCs w:val="false"/>
+          <w:i w:val="false"/>
+          <w:i w:val="false"/>
+          <w:iCs w:val="false"/>
+        </w:rPr>
+      </w:pPr>
+      <w:r>
+        <w:rPr>
+          <w:rFonts w:eastAsia="DejaVu Sans" w:cs="FreeSans" w:ascii="Times New Roman" w:hAnsi="Times New Roman"/>
+          <w:b w:val="false"/>
+          <w:bCs w:val="false"/>
+          <w:i w:val="false"/>
+          <w:iCs w:val="false"/>
+          <w:color w:val="auto"/>
+          <w:kern w:val="0"/>
+          <w:sz w:val="28"/>
+          <w:szCs w:val="28"/>
+          <w:lang w:val="ru-RU" w:eastAsia="en-US" w:bidi="ar-SA"/>
+        </w:rPr>
+        <w:t>Я опять-таки по невнимательности неправильно задал условие циклу.</w:t>
+      </w:r>
+    </w:p>
+    <w:p>
+      <w:pPr>
+        <w:pStyle w:val="TextBody"/>
+        <w:spacing w:before="0" w:after="140"/>
+        <w:jc w:val="left"/>
+        <w:rPr>
+          <w:b w:val="false"/>
+          <w:b w:val="false"/>
+          <w:bCs w:val="false"/>
+          <w:i/>
+          <w:i/>
+          <w:iCs/>
+        </w:rPr>
+      </w:pPr>
+      <w:r>
+        <w:rPr>
+          <w:b w:val="false"/>
+          <w:bCs w:val="false"/>
+          <w:i/>
+          <w:iCs/>
+        </w:rPr>
+        <w:drawing>
+          <wp:anchor behindDoc="0" distT="0" distB="0" distL="0" distR="0" simplePos="0" locked="0" layoutInCell="0" allowOverlap="1" relativeHeight="43">
+            <wp:simplePos x="0" y="0"/>
+            <wp:positionH relativeFrom="column">
+              <wp:align>center</wp:align>
+            </wp:positionH>
+            <wp:positionV relativeFrom="paragraph">
+              <wp:posOffset>635</wp:posOffset>
+            </wp:positionV>
+            <wp:extent cx="5663565" cy="3413125"/>
+            <wp:effectExtent l="0" t="0" r="0" b="0"/>
+            <wp:wrapSquare wrapText="largest"/>
+            <wp:docPr id="12" name="Image11" descr=""/>
+            <wp:cNvGraphicFramePr>
+              <a:graphicFrameLocks xmlns:a="http://schemas.openxmlformats.org/drawingml/2006/main" noChangeAspect="1"/>
+            </wp:cNvGraphicFramePr>
+            <a:graphic xmlns:a="http://schemas.openxmlformats.org/drawingml/2006/main">
+              <a:graphicData uri="http://schemas.openxmlformats.org/drawingml/2006/picture">
+                <pic:pic xmlns:pic="http://schemas.openxmlformats.org/drawingml/2006/picture">
+                  <pic:nvPicPr>
+                    <pic:cNvPr id="12" name="Image11" descr=""/>
+                    <pic:cNvPicPr>
+                      <a:picLocks noChangeAspect="1" noChangeArrowheads="1"/>
+                    </pic:cNvPicPr>
+                  </pic:nvPicPr>
+                  <pic:blipFill>
+                    <a:blip r:embed="rId13"/>
+                    <a:stretch>
+                      <a:fillRect/>
+                    </a:stretch>
+                  </pic:blipFill>
+                  <pic:spPr bwMode="auto">
+                    <a:xfrm>
+                      <a:off x="0" y="0"/>
+                      <a:ext cx="5663565" cy="3413125"/>
+                    </a:xfrm>
+                    <a:prstGeom prst="rect">
+                      <a:avLst/>
+                    </a:prstGeom>
+                  </pic:spPr>
+                </pic:pic>
+              </a:graphicData>
+            </a:graphic>
+          </wp:anchor>
+        </w:drawing>
+      </w:r>
+    </w:p>
+    <w:p>
+      <w:pPr>
+        <w:pStyle w:val="TextBody"/>
+        <w:spacing w:before="0" w:after="140"/>
+        <w:jc w:val="center"/>
+        <w:rPr>
+          <w:b w:val="false"/>
+          <w:b w:val="false"/>
+          <w:bCs w:val="false"/>
+          <w:i/>
+          <w:i/>
+          <w:iCs/>
+        </w:rPr>
+      </w:pPr>
+      <w:r>
+        <w:rPr>
+          <w:rFonts w:eastAsia="DejaVu Sans" w:cs="FreeSans" w:ascii="Times New Roman" w:hAnsi="Times New Roman"/>
+          <w:b w:val="false"/>
+          <w:bCs w:val="false"/>
+          <w:i/>
+          <w:iCs/>
+          <w:color w:val="auto"/>
+          <w:kern w:val="0"/>
+          <w:sz w:val="28"/>
+          <w:szCs w:val="28"/>
+          <w:lang w:val="ru-RU" w:eastAsia="en-US" w:bidi="ar-SA"/>
+        </w:rPr>
+        <w:t>Алгоритм с ошибкой</w:t>
+      </w:r>
+      <w:r>
+        <w:rPr>
+          <w:rFonts w:eastAsia="DejaVu Sans" w:cs="FreeSans" w:ascii="Times New Roman" w:hAnsi="Times New Roman"/>
+          <w:b w:val="false"/>
+          <w:bCs w:val="false"/>
+          <w:i w:val="false"/>
+          <w:iCs w:val="false"/>
+          <w:color w:val="auto"/>
+          <w:kern w:val="0"/>
+          <w:sz w:val="28"/>
+          <w:szCs w:val="28"/>
+          <w:lang w:val="ru-RU" w:eastAsia="en-US" w:bidi="ar-SA"/>
+        </w:rPr>
+        <w:t xml:space="preserve"> </w:t>
+      </w:r>
+      <w:r>
+        <w:rPr>
+          <w:rFonts w:eastAsia="DejaVu Sans" w:cs="FreeSans" w:ascii="Times New Roman" w:hAnsi="Times New Roman"/>
+          <w:b w:val="false"/>
+          <w:bCs w:val="false"/>
+          <w:i/>
+          <w:iCs/>
+          <w:color w:val="auto"/>
+          <w:kern w:val="0"/>
+          <w:sz w:val="28"/>
+          <w:szCs w:val="28"/>
+          <w:lang w:val="ru-RU" w:eastAsia="en-US" w:bidi="ar-SA"/>
+        </w:rPr>
+        <w:t>№2</w:t>
+      </w:r>
+    </w:p>
+    <w:p>
+      <w:pPr>
+        <w:pStyle w:val="TextBody"/>
+        <w:spacing w:before="0" w:after="140"/>
+        <w:jc w:val="center"/>
+        <w:rPr>
+          <w:b w:val="false"/>
+          <w:b w:val="false"/>
+          <w:bCs w:val="false"/>
+          <w:i/>
+          <w:i/>
+          <w:iCs/>
+        </w:rPr>
+      </w:pPr>
+      <w:r>
+        <w:drawing>
+          <wp:anchor behindDoc="0" distT="0" distB="0" distL="0" distR="0" simplePos="0" locked="0" layoutInCell="0" allowOverlap="1" relativeHeight="44">
+            <wp:simplePos x="0" y="0"/>
+            <wp:positionH relativeFrom="column">
+              <wp:align>center</wp:align>
+            </wp:positionH>
+            <wp:positionV relativeFrom="paragraph">
+              <wp:posOffset>635</wp:posOffset>
+            </wp:positionV>
+            <wp:extent cx="5940425" cy="3152775"/>
+            <wp:effectExtent l="0" t="0" r="0" b="0"/>
+            <wp:wrapSquare wrapText="largest"/>
+            <wp:docPr id="13" name="Image12" descr=""/>
+            <wp:cNvGraphicFramePr>
+              <a:graphicFrameLocks xmlns:a="http://schemas.openxmlformats.org/drawingml/2006/main" noChangeAspect="1"/>
+            </wp:cNvGraphicFramePr>
+            <a:graphic xmlns:a="http://schemas.openxmlformats.org/drawingml/2006/main">
+              <a:graphicData uri="http://schemas.openxmlformats.org/drawingml/2006/picture">
+                <pic:pic xmlns:pic="http://schemas.openxmlformats.org/drawingml/2006/picture">
+                  <pic:nvPicPr>
+                    <pic:cNvPr id="13" name="Image12" descr=""/>
+                    <pic:cNvPicPr>
+                      <a:picLocks noChangeAspect="1" noChangeArrowheads="1"/>
+                    </pic:cNvPicPr>
+                  </pic:nvPicPr>
+                  <pic:blipFill>
+                    <a:blip r:embed="rId14"/>
+                    <a:stretch>
+                      <a:fillRect/>
+                    </a:stretch>
+                  </pic:blipFill>
+                  <pic:spPr bwMode="auto">
+                    <a:xfrm>
+                      <a:off x="0" y="0"/>
+                      <a:ext cx="5940425" cy="3152775"/>
+                    </a:xfrm>
+                    <a:prstGeom prst="rect">
+                      <a:avLst/>
+                    </a:prstGeom>
+                  </pic:spPr>
+                </pic:pic>
+              </a:graphicData>
+            </a:graphic>
+          </wp:anchor>
+        </w:drawing>
+      </w:r>
+      <w:r>
+        <w:rPr>
+          <w:rFonts w:eastAsia="DejaVu Sans" w:cs="FreeSans" w:ascii="Times New Roman" w:hAnsi="Times New Roman"/>
+          <w:b w:val="false"/>
+          <w:bCs w:val="false"/>
+          <w:i/>
+          <w:iCs/>
+          <w:color w:val="auto"/>
+          <w:kern w:val="0"/>
+          <w:sz w:val="28"/>
+          <w:szCs w:val="28"/>
+          <w:lang w:val="ru-RU" w:eastAsia="en-US" w:bidi="ar-SA"/>
+        </w:rPr>
+        <w:t>Исправленный алгоритм без ошибки №2</w:t>
+      </w:r>
     </w:p>
     <w:sectPr>
-      <w:footerReference w:type="default" r:id="rId11"/>
-      <w:footerReference w:type="first" r:id="rId12"/>
+      <w:footerReference w:type="default" r:id="rId15"/>
+      <w:footerReference w:type="first" r:id="rId16"/>
       <w:type w:val="nextPage"/>
       <w:pgSz w:w="11906" w:h="16838"/>
       <w:pgMar w:left="1701" w:right="850" w:header="0" w:top="1134" w:footer="1134" w:bottom="1880" w:gutter="0"/>
@@ -4585,7 +5144,7 @@
         <w:szCs w:val="24"/>
         <w:rFonts w:ascii="Times New Roman" w:hAnsi="Times New Roman"/>
       </w:rPr>
-      <w:t>8</w:t>
+      <w:t>10</w:t>
     </w:r>
     <w:r>
       <w:rPr>
@@ -5371,6 +5930,16 @@
       <w:sz w:val="28"/>
     </w:rPr>
   </w:style>
+  <w:style w:type="paragraph" w:styleId="TableContents">
+    <w:name w:val="Table Contents"/>
+    <w:basedOn w:val="Normal"/>
+    <w:qFormat/>
+    <w:pPr>
+      <w:widowControl w:val="false"/>
+      <w:suppressLineNumbers/>
+    </w:pPr>
+    <w:rPr/>
+  </w:style>
   <w:style w:type="paragraph" w:styleId="ContentsHeading">
     <w:name w:val="TOA Heading"/>
     <w:basedOn w:val="IndexHeading"/>

</xml_diff>